<commit_message>
Started writing script to pull select * from each table.
</commit_message>
<xml_diff>
--- a/ilebwohlfp2/Project Report.docx
+++ b/ilebwohlfp2/Project Report.docx
@@ -1122,7 +1122,7 @@
                 <w:webHidden/>
                 <w:sz w:val="18"/>
               </w:rPr>
-              <w:t>6</w:t>
+              <w:t>7</w:t>
             </w:r>
             <w:r>
               <w:rPr>
@@ -1199,7 +1199,7 @@
                 <w:webHidden/>
                 <w:sz w:val="18"/>
               </w:rPr>
-              <w:t>7</w:t>
+              <w:t>8</w:t>
             </w:r>
             <w:r>
               <w:rPr>
@@ -1276,7 +1276,7 @@
                 <w:webHidden/>
                 <w:sz w:val="18"/>
               </w:rPr>
-              <w:t>8</w:t>
+              <w:t>9</w:t>
             </w:r>
             <w:r>
               <w:rPr>
@@ -1353,7 +1353,7 @@
                 <w:webHidden/>
                 <w:sz w:val="18"/>
               </w:rPr>
-              <w:t>9</w:t>
+              <w:t>10</w:t>
             </w:r>
             <w:r>
               <w:rPr>
@@ -1430,7 +1430,7 @@
                 <w:webHidden/>
                 <w:sz w:val="18"/>
               </w:rPr>
-              <w:t>10</w:t>
+              <w:t>11</w:t>
             </w:r>
             <w:r>
               <w:rPr>
@@ -1584,7 +1584,7 @@
                 <w:webHidden/>
                 <w:sz w:val="18"/>
               </w:rPr>
-              <w:t>11</w:t>
+              <w:t>12</w:t>
             </w:r>
             <w:r>
               <w:rPr>
@@ -1892,7 +1892,7 @@
                 <w:webHidden/>
                 <w:sz w:val="18"/>
               </w:rPr>
-              <w:t>13</w:t>
+              <w:t>14</w:t>
             </w:r>
             <w:r>
               <w:rPr>
@@ -3051,9 +3051,7 @@
         <w:lastRenderedPageBreak/>
         <w:t>Searching by part number</w:t>
       </w:r>
-      <w:bookmarkStart w:id="37" w:name="_GoBack"/>
       <w:bookmarkEnd w:id="36"/>
-      <w:bookmarkEnd w:id="37"/>
     </w:p>
     <w:p>
       <w:r>
@@ -3102,13 +3100,13 @@
       <w:pPr>
         <w:pStyle w:val="Heading3"/>
       </w:pPr>
-      <w:bookmarkStart w:id="38" w:name="h.9qnazbx74yp4" w:colFirst="0" w:colLast="0"/>
-      <w:bookmarkStart w:id="39" w:name="_Toc406577202"/>
+      <w:bookmarkStart w:id="37" w:name="h.9qnazbx74yp4" w:colFirst="0" w:colLast="0"/>
+      <w:bookmarkStart w:id="38" w:name="_Toc406577202"/>
+      <w:bookmarkEnd w:id="37"/>
+      <w:r>
+        <w:t>Creating a new standard</w:t>
+      </w:r>
       <w:bookmarkEnd w:id="38"/>
-      <w:r>
-        <w:t>Creating a new standard</w:t>
-      </w:r>
-      <w:bookmarkEnd w:id="39"/>
     </w:p>
     <w:p>
       <w:r>
@@ -3157,13 +3155,13 @@
       <w:pPr>
         <w:pStyle w:val="Heading3"/>
       </w:pPr>
-      <w:bookmarkStart w:id="40" w:name="h.18uf6cgf62mg" w:colFirst="0" w:colLast="0"/>
-      <w:bookmarkStart w:id="41" w:name="_Toc406577203"/>
+      <w:bookmarkStart w:id="39" w:name="h.18uf6cgf62mg" w:colFirst="0" w:colLast="0"/>
+      <w:bookmarkStart w:id="40" w:name="_Toc406577203"/>
+      <w:bookmarkEnd w:id="39"/>
+      <w:r>
+        <w:t>Standards entered and entering an invalid thickness</w:t>
+      </w:r>
       <w:bookmarkEnd w:id="40"/>
-      <w:r>
-        <w:t>Standards entered and entering an invalid thickness</w:t>
-      </w:r>
-      <w:bookmarkEnd w:id="41"/>
     </w:p>
     <w:p>
       <w:r>
@@ -3212,13 +3210,13 @@
       <w:pPr>
         <w:pStyle w:val="Heading3"/>
       </w:pPr>
-      <w:bookmarkStart w:id="42" w:name="h.f6l3031fdz3z" w:colFirst="0" w:colLast="0"/>
-      <w:bookmarkStart w:id="43" w:name="_Toc406577204"/>
+      <w:bookmarkStart w:id="41" w:name="h.f6l3031fdz3z" w:colFirst="0" w:colLast="0"/>
+      <w:bookmarkStart w:id="42" w:name="_Toc406577204"/>
+      <w:bookmarkEnd w:id="41"/>
+      <w:r>
+        <w:t>Viewing all certifications</w:t>
+      </w:r>
       <w:bookmarkEnd w:id="42"/>
-      <w:r>
-        <w:t>Viewing all certifications</w:t>
-      </w:r>
-      <w:bookmarkEnd w:id="43"/>
     </w:p>
     <w:p>
       <w:r>
@@ -3308,14 +3306,14 @@
       <w:pPr>
         <w:pStyle w:val="Heading3"/>
       </w:pPr>
-      <w:bookmarkStart w:id="44" w:name="h.mpumbhpbdfq" w:colFirst="0" w:colLast="0"/>
-      <w:bookmarkStart w:id="45" w:name="_Toc406577205"/>
-      <w:bookmarkEnd w:id="44"/>
+      <w:bookmarkStart w:id="43" w:name="h.mpumbhpbdfq" w:colFirst="0" w:colLast="0"/>
+      <w:bookmarkStart w:id="44" w:name="_Toc406577205"/>
+      <w:bookmarkEnd w:id="43"/>
       <w:r>
         <w:lastRenderedPageBreak/>
         <w:t>View all certifications for a specific part number</w:t>
       </w:r>
-      <w:bookmarkEnd w:id="45"/>
+      <w:bookmarkEnd w:id="44"/>
     </w:p>
     <w:p>
       <w:r>
@@ -3405,13 +3403,13 @@
       <w:pPr>
         <w:pStyle w:val="Heading3"/>
       </w:pPr>
-      <w:bookmarkStart w:id="46" w:name="h.qp2lcnr4yn1x" w:colFirst="0" w:colLast="0"/>
-      <w:bookmarkStart w:id="47" w:name="_Toc406577206"/>
+      <w:bookmarkStart w:id="45" w:name="h.qp2lcnr4yn1x" w:colFirst="0" w:colLast="0"/>
+      <w:bookmarkStart w:id="46" w:name="_Toc406577206"/>
+      <w:bookmarkEnd w:id="45"/>
+      <w:r>
+        <w:t>User modifies a GET variable or some other kind of error occurs</w:t>
+      </w:r>
       <w:bookmarkEnd w:id="46"/>
-      <w:r>
-        <w:t>User modifies a GET variable or some other kind of error occurs</w:t>
-      </w:r>
-      <w:bookmarkEnd w:id="47"/>
     </w:p>
     <w:p>
       <w:r>
@@ -3454,6 +3452,19 @@
           </wp:inline>
         </w:drawing>
       </w:r>
+    </w:p>
+    <w:p>
+      <w:pPr>
+        <w:pStyle w:val="Heading1"/>
+      </w:pPr>
+      <w:r>
+        <w:lastRenderedPageBreak/>
+        <w:t>Data Extract</w:t>
+      </w:r>
+    </w:p>
+    <w:p>
+      <w:bookmarkStart w:id="47" w:name="_GoBack"/>
+      <w:bookmarkEnd w:id="47"/>
     </w:p>
     <w:sectPr>
       <w:headerReference w:type="default" r:id="rId26"/>
@@ -3577,7 +3588,7 @@
                 <w:rPr>
                   <w:noProof/>
                 </w:rPr>
-                <w:t>9</w:t>
+                <w:t>15</w:t>
               </w:r>
               <w:r>
                 <w:rPr>
@@ -3613,7 +3624,7 @@
                 <w:rPr>
                   <w:noProof/>
                 </w:rPr>
-                <w:t>14</w:t>
+                <w:t>15</w:t>
               </w:r>
               <w:r>
                 <w:rPr>
@@ -3779,9 +3790,6 @@
       </w:rPr>
       <w:alias w:val="Author"/>
       <w:id w:val="77887908"/>
-      <w:placeholder>
-        <w:docPart w:val="8DE3DFC644054E4ABD7DF929F6AF8AB0"/>
-      </w:placeholder>
       <w:dataBinding w:prefixMappings="xmlns:ns0='http://schemas.openxmlformats.org/package/2006/metadata/core-properties' xmlns:ns1='http://purl.org/dc/elements/1.1/'" w:xpath="/ns0:coreProperties[1]/ns1:creator[1]" w:storeItemID="{6C3C8BC8-F283-45AE-878A-BAB7291924A1}"/>
       <w:text/>
     </w:sdtPr>
@@ -5981,72 +5989,7 @@
 </file>
 
 <file path=word/glossary/document.xml><?xml version="1.0" encoding="utf-8"?>
-<w:glossaryDocument xmlns:wpc="http://schemas.microsoft.com/office/word/2010/wordprocessingCanvas" xmlns:mc="http://schemas.openxmlformats.org/markup-compatibility/2006" xmlns:o="urn:schemas-microsoft-com:office:office" xmlns:r="http://schemas.openxmlformats.org/officeDocument/2006/relationships" xmlns:m="http://schemas.openxmlformats.org/officeDocument/2006/math" xmlns:v="urn:schemas-microsoft-com:vml" xmlns:wp14="http://schemas.microsoft.com/office/word/2010/wordprocessingDrawing" xmlns:wp="http://schemas.openxmlformats.org/drawingml/2006/wordprocessingDrawing" xmlns:w10="urn:schemas-microsoft-com:office:word" xmlns:w="http://schemas.openxmlformats.org/wordprocessingml/2006/main" xmlns:w14="http://schemas.microsoft.com/office/word/2010/wordml" xmlns:wpg="http://schemas.microsoft.com/office/word/2010/wordprocessingGroup" xmlns:wpi="http://schemas.microsoft.com/office/word/2010/wordprocessingInk" xmlns:wne="http://schemas.microsoft.com/office/word/2006/wordml" xmlns:wps="http://schemas.microsoft.com/office/word/2010/wordprocessingShape" mc:Ignorable="w14 wp14">
-  <w:docParts>
-    <w:docPart>
-      <w:docPartPr>
-        <w:name w:val="AC3BB4948AAD40C08C61775567231481"/>
-        <w:category>
-          <w:name w:val="General"/>
-          <w:gallery w:val="placeholder"/>
-        </w:category>
-        <w:types>
-          <w:type w:val="bbPlcHdr"/>
-        </w:types>
-        <w:behaviors>
-          <w:behavior w:val="content"/>
-        </w:behaviors>
-        <w:guid w:val="{924E508F-5408-4259-B3C2-22A699B4762F}"/>
-      </w:docPartPr>
-      <w:docPartBody>
-        <w:p>
-          <w:pPr>
-            <w:pStyle w:val="AC3BB4948AAD40C08C61775567231481"/>
-          </w:pPr>
-          <w:r>
-            <w:rPr>
-              <w:b/>
-              <w:bCs/>
-              <w:color w:val="1F497D" w:themeColor="text2"/>
-              <w:sz w:val="28"/>
-              <w:szCs w:val="28"/>
-            </w:rPr>
-            <w:t>[Type the document title]</w:t>
-          </w:r>
-        </w:p>
-      </w:docPartBody>
-    </w:docPart>
-    <w:docPart>
-      <w:docPartPr>
-        <w:name w:val="8DE3DFC644054E4ABD7DF929F6AF8AB0"/>
-        <w:category>
-          <w:name w:val="General"/>
-          <w:gallery w:val="placeholder"/>
-        </w:category>
-        <w:types>
-          <w:type w:val="bbPlcHdr"/>
-        </w:types>
-        <w:behaviors>
-          <w:behavior w:val="content"/>
-        </w:behaviors>
-        <w:guid w:val="{170007A2-8786-4D5A-BAD8-22650CE4474D}"/>
-      </w:docPartPr>
-      <w:docPartBody>
-        <w:p>
-          <w:pPr>
-            <w:pStyle w:val="8DE3DFC644054E4ABD7DF929F6AF8AB0"/>
-          </w:pPr>
-          <w:r>
-            <w:rPr>
-              <w:color w:val="808080" w:themeColor="text1" w:themeTint="7F"/>
-            </w:rPr>
-            <w:t>[Type the author name]</w:t>
-          </w:r>
-        </w:p>
-      </w:docPartBody>
-    </w:docPart>
-  </w:docParts>
-</w:glossaryDocument>
+<w:glossaryDocument xmlns:wpc="http://schemas.microsoft.com/office/word/2010/wordprocessingCanvas" xmlns:mc="http://schemas.openxmlformats.org/markup-compatibility/2006" xmlns:o="urn:schemas-microsoft-com:office:office" xmlns:r="http://schemas.openxmlformats.org/officeDocument/2006/relationships" xmlns:m="http://schemas.openxmlformats.org/officeDocument/2006/math" xmlns:v="urn:schemas-microsoft-com:vml" xmlns:wp14="http://schemas.microsoft.com/office/word/2010/wordprocessingDrawing" xmlns:wp="http://schemas.openxmlformats.org/drawingml/2006/wordprocessingDrawing" xmlns:w10="urn:schemas-microsoft-com:office:word" xmlns:w="http://schemas.openxmlformats.org/wordprocessingml/2006/main" xmlns:w14="http://schemas.microsoft.com/office/word/2010/wordml" xmlns:wpg="http://schemas.microsoft.com/office/word/2010/wordprocessingGroup" xmlns:wpi="http://schemas.microsoft.com/office/word/2010/wordprocessingInk" xmlns:wne="http://schemas.microsoft.com/office/word/2006/wordml" xmlns:wps="http://schemas.microsoft.com/office/word/2010/wordprocessingShape" mc:Ignorable="w14 wp14"/>
 </file>
 
 <file path=word/glossary/fontTable.xml><?xml version="1.0" encoding="utf-8"?>
@@ -6096,10 +6039,11 @@
   </w:compat>
   <w:rsids>
     <w:rsidRoot w:val="005C3A6B"/>
+    <w:rsid w:val="00001921"/>
     <w:rsid w:val="002D31FF"/>
     <w:rsid w:val="005C3A6B"/>
-    <w:rsid w:val="007E498D"/>
     <w:rsid w:val="0092527A"/>
+    <w:rsid w:val="00D83ECF"/>
   </w:rsids>
   <m:mathPr>
     <m:mathFont m:val="Cambria Math"/>
@@ -6838,7 +6782,7 @@
 </file>
 
 <file path=customXml/itemProps1.xml><?xml version="1.0" encoding="utf-8"?>
-<ds:datastoreItem xmlns:ds="http://schemas.openxmlformats.org/officeDocument/2006/customXml" ds:itemID="{E0A0F0CF-D005-4D80-B349-3A10702DF212}">
+<ds:datastoreItem xmlns:ds="http://schemas.openxmlformats.org/officeDocument/2006/customXml" ds:itemID="{ED65BE6A-4DB8-4052-9968-8697CE7D30ED}">
   <ds:schemaRefs>
     <ds:schemaRef ds:uri="http://schemas.openxmlformats.org/officeDocument/2006/bibliography"/>
   </ds:schemaRefs>

</xml_diff>